<commit_message>
Replace with more than one loop in a paragraph. Replacing using duplicated runs. Replacing placeholders with non-variable placeholders.
</commit_message>
<xml_diff>
--- a/test/content/template/for_loops/in_same_paragraph_for_loop_test.docx
+++ b/test/content/template/for_loops/in_same_paragraph_for_loop_test.docx
@@ -13,36 +13,28 @@
     <w:p/>
     <w:p>
       <w:r>
-        <w:t xml:space="preserve">{% </w:t>
+        <w:t>{% foreach field in fields.Group %} Hi, yay! {% endeach %}</w:t>
       </w:r>
-      <w:proofErr w:type="spellStart"/>
-      <w:proofErr w:type="gramStart"/>
       <w:r>
-        <w:t>foreach</w:t>
+        <w:t xml:space="preserve"> cool story bro </w:t>
       </w:r>
-      <w:proofErr w:type="spellEnd"/>
-      <w:proofErr w:type="gramEnd"/>
       <w:r>
-        <w:t xml:space="preserve"> field in </w:t>
+        <w:t xml:space="preserve">{% foreach </w:t>
       </w:r>
-      <w:proofErr w:type="spellStart"/>
       <w:r>
-        <w:t>fields.Group</w:t>
-      </w:r>
-      <w:proofErr w:type="spellEnd"/>
-      <w:r>
-        <w:t xml:space="preserve"> %} Hi, yay! {% </w:t>
-      </w:r>
-      <w:proofErr w:type="spellStart"/>
-      <w:r>
-        <w:t>endeach</w:t>
-      </w:r>
-      <w:proofErr w:type="spellEnd"/>
-      <w:r>
-        <w:t xml:space="preserve"> %}</w:t>
+        <w:t xml:space="preserve">field </w:t>
       </w:r>
       <w:bookmarkStart w:id="0" w:name="_GoBack"/>
       <w:bookmarkEnd w:id="0"/>
+      <w:r>
+        <w:t xml:space="preserve">in fields.Group %} </w:t>
+      </w:r>
+      <w:r>
+        <w:t>Something else</w:t>
+      </w:r>
+      <w:r>
+        <w:t xml:space="preserve"> {% endeach %}</w:t>
+      </w:r>
     </w:p>
     <w:p/>
     <w:p/>

</xml_diff>

<commit_message>
Replacing variable placeholders in for loops with real array-style placeholders.
</commit_message>
<xml_diff>
--- a/test/content/template/for_loops/in_same_paragraph_for_loop_test.docx
+++ b/test/content/template/for_loops/in_same_paragraph_for_loop_test.docx
@@ -13,27 +13,39 @@
     <w:p/>
     <w:p>
       <w:r>
-        <w:t>{% foreach field in fields.Group %} Hi, yay! {% endeach %}</w:t>
-      </w:r>
-      <w:r>
-        <w:t xml:space="preserve"> cool story bro </w:t>
-      </w:r>
-      <w:r>
-        <w:t xml:space="preserve">{% foreach </w:t>
+        <w:t>{% foreach field in fields.Group %} Hi</w:t>
+      </w:r>
+      <w:r>
+        <w:t xml:space="preserve"> {{ field.name }}</w:t>
+      </w:r>
+      <w:r>
+        <w:t>, yay! {% endeach %}</w:t>
+      </w:r>
+      <w:r>
+        <w:t xml:space="preserve"> cool story bro {% foreach </w:t>
       </w:r>
       <w:r>
         <w:t xml:space="preserve">field </w:t>
+      </w:r>
+      <w:r>
+        <w:t>in fields.Group %}</w:t>
+      </w:r>
+      <w:r>
+        <w:t xml:space="preserve"> </w:t>
+      </w:r>
+      <w:r>
+        <w:t>{{ field.</w:t>
+      </w:r>
+      <w:r>
+        <w:t>age</w:t>
       </w:r>
       <w:bookmarkStart w:id="0" w:name="_GoBack"/>
       <w:bookmarkEnd w:id="0"/>
       <w:r>
-        <w:t xml:space="preserve">in fields.Group %} </w:t>
-      </w:r>
-      <w:r>
-        <w:t>Something else</w:t>
-      </w:r>
-      <w:r>
-        <w:t xml:space="preserve"> {% endeach %}</w:t>
+        <w:t xml:space="preserve"> }}</w:t>
+      </w:r>
+      <w:r>
+        <w:t xml:space="preserve"> Something else {% endeach %}</w:t>
       </w:r>
     </w:p>
     <w:p/>

</xml_diff>